<commit_message>
einbisschen weiter gearbeitet an der Doku und Präsentation
</commit_message>
<xml_diff>
--- a/Ausarbeitung/Doku.docx
+++ b/Ausarbeitung/Doku.docx
@@ -4,7 +4,7 @@
   <w:body>
     <w:p>
       <w:pPr>
-        <w:pStyle w:val="berschrift1"/>
+        <w:pStyle w:val="Titel"/>
         <w:jc w:val="center"/>
       </w:pPr>
       <w:proofErr w:type="spellStart"/>
@@ -19,16 +19,28 @@
     <w:p>
       <w:pPr>
         <w:pStyle w:val="Heading"/>
-      </w:pPr>
-      <w:r>
+        <w:rPr>
+          <w:rStyle w:val="Hervorhebung"/>
+        </w:rPr>
+      </w:pPr>
+      <w:r>
+        <w:rPr>
+          <w:rStyle w:val="Hervorhebung"/>
+        </w:rPr>
         <w:t>Aufgabenstellung und Beschreibung des Round-Robin-</w:t>
       </w:r>
       <w:proofErr w:type="spellStart"/>
       <w:r>
+        <w:rPr>
+          <w:rStyle w:val="Hervorhebung"/>
+        </w:rPr>
         <w:t>Scheduler´s</w:t>
       </w:r>
       <w:proofErr w:type="spellEnd"/>
       <w:r>
+        <w:rPr>
+          <w:rStyle w:val="Hervorhebung"/>
+        </w:rPr>
         <w:t>:</w:t>
       </w:r>
     </w:p>
@@ -43,7 +55,7 @@
         <w:rPr>
           <w:rFonts w:ascii="Arial" w:hAnsi="Arial"/>
         </w:rPr>
-        <w:t xml:space="preserve">Unsere Aufgabe ist es einen Round-Robin-Scheduler (RRS) mit </w:t>
+        <w:t xml:space="preserve">Wir haben mit </w:t>
       </w:r>
       <w:proofErr w:type="spellStart"/>
       <w:r>
@@ -57,27 +69,7 @@
         <w:rPr>
           <w:rFonts w:ascii="Arial" w:hAnsi="Arial"/>
         </w:rPr>
-        <w:t xml:space="preserve"> zu implementieren und </w:t>
-      </w:r>
-      <w:proofErr w:type="gramStart"/>
-      <w:r>
-        <w:rPr>
-          <w:rFonts w:ascii="Arial" w:hAnsi="Arial"/>
-        </w:rPr>
-        <w:t>verifizieren</w:t>
-      </w:r>
-      <w:proofErr w:type="gramEnd"/>
-      <w:r>
-        <w:rPr>
-          <w:rFonts w:ascii="Arial" w:hAnsi="Arial"/>
-        </w:rPr>
-        <w:t>.</w:t>
-      </w:r>
-      <w:r>
-        <w:rPr>
-          <w:rFonts w:ascii="Arial" w:hAnsi="Arial"/>
-        </w:rPr>
-        <w:t xml:space="preserve"> </w:t>
+        <w:t xml:space="preserve"> einen Round-Robin-Scheduler (RRS) implementiert und verifiziert. </w:t>
       </w:r>
       <w:r>
         <w:rPr>
@@ -111,23 +103,29 @@
     <w:p>
       <w:pPr>
         <w:pStyle w:val="Heading"/>
-      </w:pPr>
-      <w:r>
-        <w:t>Zweite Implementierung des RRS:</w:t>
-      </w:r>
-    </w:p>
-    <w:p>
-      <w:pPr>
-        <w:pStyle w:val="Textbody"/>
-        <w:rPr>
-          <w:rFonts w:ascii="Arial" w:hAnsi="Arial"/>
-        </w:rPr>
-      </w:pPr>
-      <w:r>
-        <w:rPr>
-          <w:rFonts w:ascii="Arial" w:hAnsi="Arial"/>
-        </w:rPr>
-        <w:t>Unsere zweite Implementierung war einen Prozess-Block und ein System (OS) mit einer Queue zu implementieren. Der Aufbau der einzelnen Komponenten sieht wie folgt aus.</w:t>
+        <w:rPr>
+          <w:rStyle w:val="Hervorhebung"/>
+        </w:rPr>
+      </w:pPr>
+      <w:r>
+        <w:rPr>
+          <w:rStyle w:val="Hervorhebung"/>
+        </w:rPr>
+        <w:t>Implementierung des RRS:</w:t>
+      </w:r>
+    </w:p>
+    <w:p>
+      <w:pPr>
+        <w:pStyle w:val="Textbody"/>
+        <w:rPr>
+          <w:rFonts w:ascii="Arial" w:hAnsi="Arial"/>
+        </w:rPr>
+      </w:pPr>
+      <w:r>
+        <w:rPr>
+          <w:rFonts w:ascii="Arial" w:hAnsi="Arial"/>
+        </w:rPr>
+        <w:t>Unsere Implementierung war einen Prozess-Block und ein System (OS) mit einer Queue zu implementieren. Der Aufbau der einzelnen Komponenten sieht wie folgt aus.</w:t>
       </w:r>
     </w:p>
     <w:p>
@@ -401,312 +399,6 @@
         </w:rPr>
         <w:t>)“ zur Erstellung eines Prozesses mit Initialwerten.</w:t>
       </w:r>
-      <w:bookmarkStart w:id="0" w:name="_GoBack"/>
-      <w:bookmarkEnd w:id="0"/>
-    </w:p>
-    <w:p>
-      <w:pPr>
-        <w:pStyle w:val="Textbody"/>
-        <w:rPr>
-          <w:rFonts w:ascii="Arial" w:hAnsi="Arial"/>
-        </w:rPr>
-      </w:pPr>
-      <w:r>
-        <w:rPr>
-          <w:rFonts w:ascii="Arial" w:hAnsi="Arial"/>
-        </w:rPr>
-        <w:t>Die Queue (Queue):</w:t>
-      </w:r>
-    </w:p>
-    <w:p>
-      <w:pPr>
-        <w:pStyle w:val="Textbody"/>
-        <w:numPr>
-          <w:ilvl w:val="1"/>
-          <w:numId w:val="4"/>
-        </w:numPr>
-        <w:rPr>
-          <w:rFonts w:ascii="Arial" w:hAnsi="Arial"/>
-        </w:rPr>
-      </w:pPr>
-      <w:r>
-        <w:rPr>
-          <w:rFonts w:ascii="Arial" w:hAnsi="Arial"/>
-        </w:rPr>
-        <w:t>wird mittels einer Sequenz aufgebaut, die Prozesse speichert (</w:t>
-      </w:r>
-      <w:proofErr w:type="spellStart"/>
-      <w:r>
-        <w:rPr>
-          <w:rFonts w:ascii="Arial" w:hAnsi="Arial"/>
-        </w:rPr>
-        <w:t>que</w:t>
-      </w:r>
-      <w:proofErr w:type="spellEnd"/>
-      <w:r>
-        <w:rPr>
-          <w:rFonts w:ascii="Arial" w:hAnsi="Arial"/>
-        </w:rPr>
-        <w:t>).</w:t>
-      </w:r>
-    </w:p>
-    <w:p>
-      <w:pPr>
-        <w:pStyle w:val="Textbody"/>
-        <w:numPr>
-          <w:ilvl w:val="1"/>
-          <w:numId w:val="4"/>
-        </w:numPr>
-        <w:rPr>
-          <w:rFonts w:ascii="Arial" w:hAnsi="Arial"/>
-        </w:rPr>
-      </w:pPr>
-      <w:r>
-        <w:rPr>
-          <w:rFonts w:ascii="Arial" w:hAnsi="Arial"/>
-        </w:rPr>
-        <w:t>hat das Prädikat „Valid()“. Es überprüft, ob es in der Sequenz keine Null-Werte sowie keine doppelten Prozess-</w:t>
-      </w:r>
-      <w:proofErr w:type="spellStart"/>
-      <w:r>
-        <w:rPr>
-          <w:rFonts w:ascii="Arial" w:hAnsi="Arial"/>
-        </w:rPr>
-        <w:t>ID´s</w:t>
-      </w:r>
-      <w:proofErr w:type="spellEnd"/>
-      <w:r>
-        <w:rPr>
-          <w:rFonts w:ascii="Arial" w:hAnsi="Arial"/>
-        </w:rPr>
-        <w:t xml:space="preserve"> vorkommen.</w:t>
-      </w:r>
-    </w:p>
-    <w:p>
-      <w:pPr>
-        <w:pStyle w:val="Textbody"/>
-        <w:numPr>
-          <w:ilvl w:val="1"/>
-          <w:numId w:val="4"/>
-        </w:numPr>
-        <w:rPr>
-          <w:rFonts w:ascii="Arial" w:hAnsi="Arial"/>
-        </w:rPr>
-      </w:pPr>
-      <w:r>
-        <w:rPr>
-          <w:rFonts w:ascii="Arial" w:hAnsi="Arial"/>
-        </w:rPr>
-        <w:t>hat das Prädikat „</w:t>
-      </w:r>
-      <w:proofErr w:type="spellStart"/>
-      <w:r>
-        <w:rPr>
-          <w:rFonts w:ascii="Arial" w:hAnsi="Arial"/>
-        </w:rPr>
-        <w:t>inQue</w:t>
-      </w:r>
-      <w:proofErr w:type="spellEnd"/>
-      <w:r>
-        <w:rPr>
-          <w:rFonts w:ascii="Arial" w:hAnsi="Arial"/>
-        </w:rPr>
-        <w:t>(</w:t>
-      </w:r>
-      <w:proofErr w:type="spellStart"/>
-      <w:r>
-        <w:rPr>
-          <w:rFonts w:ascii="Arial" w:hAnsi="Arial"/>
-        </w:rPr>
-        <w:t>pid</w:t>
-      </w:r>
-      <w:proofErr w:type="spellEnd"/>
-      <w:r>
-        <w:rPr>
-          <w:rFonts w:ascii="Arial" w:hAnsi="Arial"/>
-        </w:rPr>
-        <w:t xml:space="preserve">: </w:t>
-      </w:r>
-      <w:proofErr w:type="spellStart"/>
-      <w:r>
-        <w:rPr>
-          <w:rFonts w:ascii="Arial" w:hAnsi="Arial"/>
-        </w:rPr>
-        <w:t>int</w:t>
-      </w:r>
-      <w:proofErr w:type="spellEnd"/>
-      <w:r>
-        <w:rPr>
-          <w:rFonts w:ascii="Arial" w:hAnsi="Arial"/>
-        </w:rPr>
-        <w:t xml:space="preserve">)“. Es überprüft, ob sich die </w:t>
-      </w:r>
-      <w:proofErr w:type="spellStart"/>
-      <w:r>
-        <w:rPr>
-          <w:rFonts w:ascii="Arial" w:hAnsi="Arial"/>
-        </w:rPr>
-        <w:t>pid</w:t>
-      </w:r>
-      <w:proofErr w:type="spellEnd"/>
-      <w:r>
-        <w:rPr>
-          <w:rFonts w:ascii="Arial" w:hAnsi="Arial"/>
-        </w:rPr>
-        <w:t xml:space="preserve"> schon in der Sequenz befindet.</w:t>
-      </w:r>
-    </w:p>
-    <w:p>
-      <w:pPr>
-        <w:pStyle w:val="Textbody"/>
-        <w:numPr>
-          <w:ilvl w:val="1"/>
-          <w:numId w:val="4"/>
-        </w:numPr>
-        <w:rPr>
-          <w:rFonts w:ascii="Arial" w:hAnsi="Arial"/>
-        </w:rPr>
-      </w:pPr>
-      <w:r>
-        <w:rPr>
-          <w:rFonts w:ascii="Arial" w:hAnsi="Arial"/>
-        </w:rPr>
-        <w:t>hat einen Konstruktor „</w:t>
-      </w:r>
-      <w:proofErr w:type="spellStart"/>
-      <w:r>
-        <w:rPr>
-          <w:rFonts w:ascii="Arial" w:hAnsi="Arial"/>
-        </w:rPr>
-        <w:t>Init</w:t>
-      </w:r>
-      <w:proofErr w:type="spellEnd"/>
-      <w:r>
-        <w:rPr>
-          <w:rFonts w:ascii="Arial" w:hAnsi="Arial"/>
-        </w:rPr>
-        <w:t>()“ zur Erstellung einer leeren Sequenz.</w:t>
-      </w:r>
-    </w:p>
-    <w:p>
-      <w:pPr>
-        <w:pStyle w:val="Textbody"/>
-        <w:numPr>
-          <w:ilvl w:val="1"/>
-          <w:numId w:val="4"/>
-        </w:numPr>
-        <w:rPr>
-          <w:rFonts w:ascii="Arial" w:hAnsi="Arial"/>
-        </w:rPr>
-      </w:pPr>
-      <w:r>
-        <w:rPr>
-          <w:rFonts w:ascii="Arial" w:hAnsi="Arial"/>
-        </w:rPr>
-        <w:t>hat eine Methode „</w:t>
-      </w:r>
-      <w:proofErr w:type="spellStart"/>
-      <w:r>
-        <w:rPr>
-          <w:rFonts w:ascii="Arial" w:hAnsi="Arial"/>
-        </w:rPr>
-        <w:t>enQueue</w:t>
-      </w:r>
-      <w:proofErr w:type="spellEnd"/>
-      <w:r>
-        <w:rPr>
-          <w:rFonts w:ascii="Arial" w:hAnsi="Arial"/>
-        </w:rPr>
-        <w:t>(</w:t>
-      </w:r>
-      <w:proofErr w:type="spellStart"/>
-      <w:r>
-        <w:rPr>
-          <w:rFonts w:ascii="Arial" w:hAnsi="Arial"/>
-        </w:rPr>
-        <w:t>prozess</w:t>
-      </w:r>
-      <w:proofErr w:type="spellEnd"/>
-      <w:r>
-        <w:rPr>
-          <w:rFonts w:ascii="Arial" w:hAnsi="Arial"/>
-        </w:rPr>
-        <w:t xml:space="preserve">: </w:t>
-      </w:r>
-      <w:proofErr w:type="spellStart"/>
-      <w:r>
-        <w:rPr>
-          <w:rFonts w:ascii="Arial" w:hAnsi="Arial"/>
-        </w:rPr>
-        <w:t>PCB_t</w:t>
-      </w:r>
-      <w:proofErr w:type="spellEnd"/>
-      <w:r>
-        <w:rPr>
-          <w:rFonts w:ascii="Arial" w:hAnsi="Arial"/>
-        </w:rPr>
-        <w:t xml:space="preserve">)“ zum </w:t>
-      </w:r>
-      <w:proofErr w:type="spellStart"/>
-      <w:r>
-        <w:rPr>
-          <w:rFonts w:ascii="Arial" w:hAnsi="Arial"/>
-        </w:rPr>
-        <w:t>hinzufügen</w:t>
-      </w:r>
-      <w:proofErr w:type="spellEnd"/>
-      <w:r>
-        <w:rPr>
-          <w:rFonts w:ascii="Arial" w:hAnsi="Arial"/>
-        </w:rPr>
-        <w:t xml:space="preserve"> eines Prozesses.</w:t>
-      </w:r>
-    </w:p>
-    <w:p>
-      <w:pPr>
-        <w:pStyle w:val="Textbody"/>
-        <w:numPr>
-          <w:ilvl w:val="1"/>
-          <w:numId w:val="4"/>
-        </w:numPr>
-        <w:rPr>
-          <w:rFonts w:ascii="Arial" w:hAnsi="Arial"/>
-        </w:rPr>
-      </w:pPr>
-      <w:r>
-        <w:rPr>
-          <w:rFonts w:ascii="Arial" w:hAnsi="Arial"/>
-        </w:rPr>
-        <w:t>Hat eine Methode „</w:t>
-      </w:r>
-      <w:proofErr w:type="spellStart"/>
-      <w:r>
-        <w:rPr>
-          <w:rFonts w:ascii="Arial" w:hAnsi="Arial"/>
-        </w:rPr>
-        <w:t>deQueue</w:t>
-      </w:r>
-      <w:proofErr w:type="spellEnd"/>
-      <w:r>
-        <w:rPr>
-          <w:rFonts w:ascii="Arial" w:hAnsi="Arial"/>
-        </w:rPr>
-        <w:t xml:space="preserve">()“ zum </w:t>
-      </w:r>
-      <w:proofErr w:type="spellStart"/>
-      <w:r>
-        <w:rPr>
-          <w:rFonts w:ascii="Arial" w:hAnsi="Arial"/>
-        </w:rPr>
-        <w:t>entnehmen</w:t>
-      </w:r>
-      <w:proofErr w:type="spellEnd"/>
-      <w:r>
-        <w:rPr>
-          <w:rFonts w:ascii="Arial" w:hAnsi="Arial"/>
-        </w:rPr>
-        <w:t xml:space="preserve"> des ersten Elements aus der Sequenz.</w:t>
-      </w:r>
     </w:p>
     <w:p>
       <w:pPr>
@@ -833,7 +525,21 @@
         <w:rPr>
           <w:rFonts w:ascii="Arial" w:hAnsi="Arial"/>
         </w:rPr>
-        <w:t>Hat das Prädikat „Valid()“ wurde von der Queue oben hier eingefügt.</w:t>
+        <w:t>hat das Prädikat „Valid()“. Es überprüft, ob es in der Sequenz keine Null-Werte sowie keine doppelten Prozess-</w:t>
+      </w:r>
+      <w:proofErr w:type="spellStart"/>
+      <w:r>
+        <w:rPr>
+          <w:rFonts w:ascii="Arial" w:hAnsi="Arial"/>
+        </w:rPr>
+        <w:t>ID´s</w:t>
+      </w:r>
+      <w:proofErr w:type="spellEnd"/>
+      <w:r>
+        <w:rPr>
+          <w:rFonts w:ascii="Arial" w:hAnsi="Arial"/>
+        </w:rPr>
+        <w:t xml:space="preserve"> vorkommen.</w:t>
       </w:r>
     </w:p>
     <w:p>
@@ -851,14 +557,14 @@
         <w:rPr>
           <w:rFonts w:ascii="Arial" w:hAnsi="Arial"/>
         </w:rPr>
-        <w:t>Hat das Prädikat „</w:t>
-      </w:r>
-      <w:proofErr w:type="spellStart"/>
-      <w:r>
-        <w:rPr>
-          <w:rFonts w:ascii="Arial" w:hAnsi="Arial"/>
-        </w:rPr>
-        <w:t>inQueue</w:t>
+        <w:t>hat das Prädikat „</w:t>
+      </w:r>
+      <w:proofErr w:type="spellStart"/>
+      <w:r>
+        <w:rPr>
+          <w:rFonts w:ascii="Arial" w:hAnsi="Arial"/>
+        </w:rPr>
+        <w:t>inQue</w:t>
       </w:r>
       <w:proofErr w:type="spellEnd"/>
       <w:r>
@@ -893,7 +599,21 @@
         <w:rPr>
           <w:rFonts w:ascii="Arial" w:hAnsi="Arial"/>
         </w:rPr>
-        <w:t>)“ wurde von der Queue oben hier eingefügt.</w:t>
+        <w:t xml:space="preserve">)“. Es überprüft, ob sich die </w:t>
+      </w:r>
+      <w:proofErr w:type="spellStart"/>
+      <w:r>
+        <w:rPr>
+          <w:rFonts w:ascii="Arial" w:hAnsi="Arial"/>
+        </w:rPr>
+        <w:t>pid</w:t>
+      </w:r>
+      <w:proofErr w:type="spellEnd"/>
+      <w:r>
+        <w:rPr>
+          <w:rFonts w:ascii="Arial" w:hAnsi="Arial"/>
+        </w:rPr>
+        <w:t xml:space="preserve"> schon in der Sequenz befindet.</w:t>
       </w:r>
     </w:p>
     <w:p>
@@ -960,7 +680,6 @@
         <w:rPr>
           <w:rFonts w:ascii="Arial" w:hAnsi="Arial"/>
         </w:rPr>
-        <w:lastRenderedPageBreak/>
         <w:t>pcb</w:t>
       </w:r>
       <w:proofErr w:type="spellEnd"/>
@@ -1000,7 +719,7 @@
         <w:rPr>
           <w:rFonts w:ascii="Arial" w:hAnsi="Arial"/>
         </w:rPr>
-        <w:t>hat die Methoden „</w:t>
+        <w:t>hat eine Methode „</w:t>
       </w:r>
       <w:proofErr w:type="spellStart"/>
       <w:r>
@@ -1042,35 +761,21 @@
         <w:rPr>
           <w:rFonts w:ascii="Arial" w:hAnsi="Arial"/>
         </w:rPr>
-        <w:t>)“ und „</w:t>
-      </w:r>
-      <w:proofErr w:type="spellStart"/>
-      <w:r>
-        <w:rPr>
-          <w:rFonts w:ascii="Arial" w:hAnsi="Arial"/>
-        </w:rPr>
-        <w:t>deQueue</w:t>
-      </w:r>
-      <w:proofErr w:type="spellEnd"/>
-      <w:r>
-        <w:rPr>
-          <w:rFonts w:ascii="Arial" w:hAnsi="Arial"/>
-        </w:rPr>
-        <w:t xml:space="preserve">()“ von der Queue oben hier </w:t>
-      </w:r>
-      <w:proofErr w:type="spellStart"/>
-      <w:r>
-        <w:rPr>
-          <w:rFonts w:ascii="Arial" w:hAnsi="Arial"/>
-        </w:rPr>
-        <w:t>hinzufeügt</w:t>
-      </w:r>
-      <w:proofErr w:type="spellEnd"/>
-      <w:r>
-        <w:rPr>
-          <w:rFonts w:ascii="Arial" w:hAnsi="Arial"/>
-        </w:rPr>
-        <w:t>.</w:t>
+        <w:t xml:space="preserve">)“ zum </w:t>
+      </w:r>
+      <w:proofErr w:type="spellStart"/>
+      <w:r>
+        <w:rPr>
+          <w:rFonts w:ascii="Arial" w:hAnsi="Arial"/>
+        </w:rPr>
+        <w:t>hinzufügen</w:t>
+      </w:r>
+      <w:proofErr w:type="spellEnd"/>
+      <w:r>
+        <w:rPr>
+          <w:rFonts w:ascii="Arial" w:hAnsi="Arial"/>
+        </w:rPr>
+        <w:t xml:space="preserve"> eines Prozesses.</w:t>
       </w:r>
     </w:p>
     <w:p>
@@ -1088,91 +793,35 @@
         <w:rPr>
           <w:rFonts w:ascii="Arial" w:hAnsi="Arial"/>
         </w:rPr>
-        <w:t>benötigt die Methode „</w:t>
-      </w:r>
-      <w:proofErr w:type="spellStart"/>
-      <w:r>
-        <w:rPr>
-          <w:rFonts w:ascii="Arial" w:hAnsi="Arial"/>
-        </w:rPr>
-        <w:t>addPCB</w:t>
-      </w:r>
-      <w:proofErr w:type="spellEnd"/>
-      <w:r>
-        <w:rPr>
-          <w:rFonts w:ascii="Arial" w:hAnsi="Arial"/>
-        </w:rPr>
-        <w:t>(</w:t>
-      </w:r>
-      <w:proofErr w:type="spellStart"/>
-      <w:r>
-        <w:rPr>
-          <w:rFonts w:ascii="Arial" w:hAnsi="Arial"/>
-        </w:rPr>
-        <w:t>prozess</w:t>
-      </w:r>
-      <w:proofErr w:type="spellEnd"/>
-      <w:r>
-        <w:rPr>
-          <w:rFonts w:ascii="Arial" w:hAnsi="Arial"/>
-        </w:rPr>
-        <w:t xml:space="preserve">: </w:t>
-      </w:r>
-      <w:proofErr w:type="spellStart"/>
-      <w:r>
-        <w:rPr>
-          <w:rFonts w:ascii="Arial" w:hAnsi="Arial"/>
-        </w:rPr>
-        <w:t>PCB_t</w:t>
-      </w:r>
-      <w:proofErr w:type="spellEnd"/>
-      <w:r>
-        <w:rPr>
-          <w:rFonts w:ascii="Arial" w:hAnsi="Arial"/>
-        </w:rPr>
-        <w:t xml:space="preserve">)“ nicht mehr, da die Methode </w:t>
-      </w:r>
-      <w:proofErr w:type="spellStart"/>
-      <w:r>
-        <w:rPr>
-          <w:rFonts w:ascii="Arial" w:hAnsi="Arial"/>
-        </w:rPr>
-        <w:t>enQueue</w:t>
-      </w:r>
-      <w:proofErr w:type="spellEnd"/>
-      <w:r>
-        <w:rPr>
-          <w:rFonts w:ascii="Arial" w:hAnsi="Arial"/>
-        </w:rPr>
-        <w:t>(</w:t>
-      </w:r>
-      <w:proofErr w:type="spellStart"/>
-      <w:r>
-        <w:rPr>
-          <w:rFonts w:ascii="Arial" w:hAnsi="Arial"/>
-        </w:rPr>
-        <w:t>prozess</w:t>
-      </w:r>
-      <w:proofErr w:type="spellEnd"/>
-      <w:r>
-        <w:rPr>
-          <w:rFonts w:ascii="Arial" w:hAnsi="Arial"/>
-        </w:rPr>
-        <w:t xml:space="preserve">: </w:t>
-      </w:r>
-      <w:proofErr w:type="spellStart"/>
-      <w:r>
-        <w:rPr>
-          <w:rFonts w:ascii="Arial" w:hAnsi="Arial"/>
-        </w:rPr>
-        <w:t>PCB_t</w:t>
-      </w:r>
-      <w:proofErr w:type="spellEnd"/>
-      <w:r>
-        <w:rPr>
-          <w:rFonts w:ascii="Arial" w:hAnsi="Arial"/>
-        </w:rPr>
-        <w:t>) das gleiche macht.</w:t>
+        <w:t>Hat eine Methode „</w:t>
+      </w:r>
+      <w:proofErr w:type="spellStart"/>
+      <w:r>
+        <w:rPr>
+          <w:rFonts w:ascii="Arial" w:hAnsi="Arial"/>
+        </w:rPr>
+        <w:t>deQueue</w:t>
+      </w:r>
+      <w:proofErr w:type="spellEnd"/>
+      <w:r>
+        <w:rPr>
+          <w:rFonts w:ascii="Arial" w:hAnsi="Arial"/>
+        </w:rPr>
+        <w:t xml:space="preserve">()“ zum </w:t>
+      </w:r>
+      <w:proofErr w:type="spellStart"/>
+      <w:r>
+        <w:rPr>
+          <w:rFonts w:ascii="Arial" w:hAnsi="Arial"/>
+        </w:rPr>
+        <w:t>entnehmen</w:t>
+      </w:r>
+      <w:proofErr w:type="spellEnd"/>
+      <w:r>
+        <w:rPr>
+          <w:rFonts w:ascii="Arial" w:hAnsi="Arial"/>
+        </w:rPr>
+        <w:t xml:space="preserve"> des ersten Elements aus der Sequenz.</w:t>
       </w:r>
     </w:p>
     <w:p>
@@ -1197,14 +846,96 @@
         <w:rPr>
           <w:rFonts w:ascii="Arial" w:hAnsi="Arial"/>
         </w:rPr>
-        <w:t>getPCB</w:t>
-      </w:r>
-      <w:proofErr w:type="spellEnd"/>
-      <w:r>
-        <w:rPr>
-          <w:rFonts w:ascii="Arial" w:hAnsi="Arial"/>
-        </w:rPr>
-        <w:t>()“ gibt den ersten Prozess in der Queue (</w:t>
+        <w:t>operate</w:t>
+      </w:r>
+      <w:proofErr w:type="spellEnd"/>
+      <w:r>
+        <w:rPr>
+          <w:rFonts w:ascii="Arial" w:hAnsi="Arial"/>
+        </w:rPr>
+        <w:t>()“,</w:t>
+      </w:r>
+      <w:r>
+        <w:rPr>
+          <w:rFonts w:ascii="Arial" w:hAnsi="Arial"/>
+        </w:rPr>
+        <w:t xml:space="preserve"> dass die Methode </w:t>
+      </w:r>
+      <w:proofErr w:type="spellStart"/>
+      <w:r>
+        <w:rPr>
+          <w:rFonts w:ascii="Arial" w:hAnsi="Arial"/>
+        </w:rPr>
+        <w:t>deQueue</w:t>
+      </w:r>
+      <w:proofErr w:type="spellEnd"/>
+      <w:r>
+        <w:rPr>
+          <w:rFonts w:ascii="Arial" w:hAnsi="Arial"/>
+        </w:rPr>
+        <w:t xml:space="preserve">() aufruft und den Prozess in einer lokalen Variable </w:t>
+      </w:r>
+      <w:proofErr w:type="spellStart"/>
+      <w:r>
+        <w:rPr>
+          <w:rFonts w:ascii="Arial" w:hAnsi="Arial"/>
+        </w:rPr>
+        <w:t>pcb</w:t>
+      </w:r>
+      <w:proofErr w:type="spellEnd"/>
+      <w:r>
+        <w:rPr>
+          <w:rFonts w:ascii="Arial" w:hAnsi="Arial"/>
+        </w:rPr>
+        <w:t xml:space="preserve"> speichert. Der Variablen </w:t>
+      </w:r>
+      <w:proofErr w:type="spellStart"/>
+      <w:r>
+        <w:rPr>
+          <w:rFonts w:ascii="Arial" w:hAnsi="Arial"/>
+        </w:rPr>
+        <w:t>pcb</w:t>
+      </w:r>
+      <w:proofErr w:type="spellEnd"/>
+      <w:r>
+        <w:rPr>
+          <w:rFonts w:ascii="Arial" w:hAnsi="Arial"/>
+        </w:rPr>
+        <w:t xml:space="preserve"> wird bei </w:t>
+      </w:r>
+      <w:proofErr w:type="spellStart"/>
+      <w:r>
+        <w:rPr>
+          <w:rFonts w:ascii="Arial" w:hAnsi="Arial"/>
+        </w:rPr>
+        <w:t>usedCPU</w:t>
+      </w:r>
+      <w:proofErr w:type="spellEnd"/>
+      <w:r>
+        <w:rPr>
+          <w:rFonts w:ascii="Arial" w:hAnsi="Arial"/>
+        </w:rPr>
+        <w:t xml:space="preserve"> ein </w:t>
+      </w:r>
+      <w:proofErr w:type="spellStart"/>
+      <w:r>
+        <w:rPr>
+          <w:rFonts w:ascii="Arial" w:hAnsi="Arial"/>
+        </w:rPr>
+        <w:t>quantum</w:t>
+      </w:r>
+      <w:proofErr w:type="spellEnd"/>
+      <w:r>
+        <w:rPr>
+          <w:rFonts w:ascii="Arial" w:hAnsi="Arial"/>
+        </w:rPr>
+        <w:t xml:space="preserve"> hinzugefügt. </w:t>
+      </w:r>
+      <w:r>
+        <w:rPr>
+          <w:rFonts w:ascii="Arial" w:hAnsi="Arial"/>
+        </w:rPr>
+        <w:t>Sollte der Prozess noch nicht fertig sein, wird er der Queue (</w:t>
       </w:r>
       <w:proofErr w:type="spellStart"/>
       <w:r>
@@ -1218,126 +949,89 @@
         <w:rPr>
           <w:rFonts w:ascii="Arial" w:hAnsi="Arial"/>
         </w:rPr>
-        <w:t>) zurück.</w:t>
-      </w:r>
-    </w:p>
-    <w:p>
-      <w:pPr>
-        <w:pStyle w:val="Textbody"/>
-        <w:numPr>
-          <w:ilvl w:val="1"/>
-          <w:numId w:val="6"/>
-        </w:numPr>
-        <w:rPr>
-          <w:rFonts w:ascii="Arial" w:hAnsi="Arial"/>
-        </w:rPr>
-      </w:pPr>
-      <w:r>
-        <w:rPr>
-          <w:rFonts w:ascii="Arial" w:hAnsi="Arial"/>
-        </w:rPr>
-        <w:t>Hat die Methode „</w:t>
-      </w:r>
-      <w:proofErr w:type="spellStart"/>
-      <w:r>
-        <w:rPr>
-          <w:rFonts w:ascii="Arial" w:hAnsi="Arial"/>
+        <w:t xml:space="preserve">) hinzugefügt. Anschließend wird </w:t>
+      </w:r>
+      <w:proofErr w:type="spellStart"/>
+      <w:r>
+        <w:rPr>
+          <w:rFonts w:ascii="Arial" w:hAnsi="Arial"/>
+        </w:rPr>
+        <w:t>pcb</w:t>
+      </w:r>
+      <w:proofErr w:type="spellEnd"/>
+      <w:r>
+        <w:rPr>
+          <w:rFonts w:ascii="Arial" w:hAnsi="Arial"/>
+        </w:rPr>
+        <w:t xml:space="preserve"> auf null gesetzt.</w:t>
+      </w:r>
+    </w:p>
+    <w:p>
+      <w:pPr>
+        <w:pStyle w:val="Textbody"/>
+        <w:rPr>
+          <w:rFonts w:ascii="Arial" w:hAnsi="Arial"/>
+        </w:rPr>
+      </w:pPr>
+    </w:p>
+    <w:p>
+      <w:pPr>
+        <w:pStyle w:val="Textbody"/>
+        <w:rPr>
+          <w:rStyle w:val="Hervorhebung"/>
+          <w:rFonts w:ascii="Arial" w:hAnsi="Arial" w:cs="Arial"/>
+          <w:sz w:val="28"/>
+          <w:szCs w:val="28"/>
+        </w:rPr>
+      </w:pPr>
+      <w:r>
+        <w:rPr>
+          <w:rStyle w:val="Hervorhebung"/>
+          <w:rFonts w:ascii="Arial" w:hAnsi="Arial" w:cs="Arial"/>
+          <w:sz w:val="28"/>
+          <w:szCs w:val="28"/>
+        </w:rPr>
+        <w:lastRenderedPageBreak/>
+        <w:t>G</w:t>
+      </w:r>
+      <w:r>
+        <w:rPr>
+          <w:rStyle w:val="Hervorhebung"/>
+          <w:rFonts w:ascii="Arial" w:hAnsi="Arial" w:cs="Arial"/>
+          <w:sz w:val="28"/>
+          <w:szCs w:val="28"/>
+        </w:rPr>
+        <w:t>enauere Betrachtung einer Methode:</w:t>
+      </w:r>
+    </w:p>
+    <w:p>
+      <w:pPr>
+        <w:rPr>
+          <w:rFonts w:ascii="Arial" w:hAnsi="Arial" w:cs="Arial"/>
+        </w:rPr>
+      </w:pPr>
+      <w:r>
+        <w:rPr>
+          <w:rFonts w:ascii="Arial" w:hAnsi="Arial" w:cs="Arial"/>
+        </w:rPr>
+        <w:t xml:space="preserve">Betrachte die Methode </w:t>
+      </w:r>
+      <w:proofErr w:type="spellStart"/>
+      <w:r>
+        <w:rPr>
+          <w:rFonts w:ascii="Arial" w:hAnsi="Arial" w:cs="Arial"/>
         </w:rPr>
         <w:t>operate</w:t>
       </w:r>
       <w:proofErr w:type="spellEnd"/>
       <w:r>
         <w:rPr>
-          <w:rFonts w:ascii="Arial" w:hAnsi="Arial"/>
-        </w:rPr>
-        <w:t>()“, dass dem aktuellen Prozess (</w:t>
-      </w:r>
-      <w:proofErr w:type="spellStart"/>
-      <w:r>
-        <w:rPr>
-          <w:rFonts w:ascii="Arial" w:hAnsi="Arial"/>
-        </w:rPr>
-        <w:t>pcb</w:t>
-      </w:r>
-      <w:proofErr w:type="spellEnd"/>
-      <w:r>
-        <w:rPr>
-          <w:rFonts w:ascii="Arial" w:hAnsi="Arial"/>
-        </w:rPr>
-        <w:t>) sein Quantum (</w:t>
-      </w:r>
-      <w:proofErr w:type="spellStart"/>
-      <w:r>
-        <w:rPr>
-          <w:rFonts w:ascii="Arial" w:hAnsi="Arial"/>
-        </w:rPr>
-        <w:t>quantum</w:t>
-      </w:r>
-      <w:proofErr w:type="spellEnd"/>
-      <w:r>
-        <w:rPr>
-          <w:rFonts w:ascii="Arial" w:hAnsi="Arial"/>
-        </w:rPr>
-        <w:t>) hinzufügt. Sollte der Prozess noch nicht fertig sein, wird er der Queue (</w:t>
-      </w:r>
-      <w:proofErr w:type="spellStart"/>
-      <w:r>
-        <w:rPr>
-          <w:rFonts w:ascii="Arial" w:hAnsi="Arial"/>
-        </w:rPr>
-        <w:t>que</w:t>
-      </w:r>
-      <w:proofErr w:type="spellEnd"/>
-      <w:r>
-        <w:rPr>
-          <w:rFonts w:ascii="Arial" w:hAnsi="Arial"/>
-        </w:rPr>
-        <w:t xml:space="preserve">) hinzugefügt. Anschließend wird </w:t>
-      </w:r>
-      <w:proofErr w:type="spellStart"/>
-      <w:r>
-        <w:rPr>
-          <w:rFonts w:ascii="Arial" w:hAnsi="Arial"/>
-        </w:rPr>
-        <w:t>pcb</w:t>
-      </w:r>
-      <w:proofErr w:type="spellEnd"/>
-      <w:r>
-        <w:rPr>
-          <w:rFonts w:ascii="Arial" w:hAnsi="Arial"/>
-        </w:rPr>
-        <w:t xml:space="preserve"> auf null gesetzt.</w:t>
-      </w:r>
-    </w:p>
-    <w:p>
-      <w:pPr>
-        <w:pStyle w:val="Textbody"/>
-        <w:rPr>
-          <w:rFonts w:ascii="Arial" w:hAnsi="Arial"/>
-        </w:rPr>
-      </w:pPr>
-      <w:r>
-        <w:rPr>
-          <w:rFonts w:ascii="Arial" w:hAnsi="Arial"/>
-        </w:rPr>
-        <w:t>Diese Implementierung scheint leichter verifizieren zu sein.</w:t>
-      </w:r>
-    </w:p>
-    <w:p>
-      <w:pPr>
-        <w:pStyle w:val="Textbody"/>
-        <w:rPr>
-          <w:rFonts w:ascii="Arial" w:hAnsi="Arial"/>
-        </w:rPr>
-      </w:pPr>
-    </w:p>
-    <w:p>
-      <w:pPr>
-        <w:pStyle w:val="Textbody"/>
-        <w:rPr>
-          <w:rFonts w:ascii="Arial" w:hAnsi="Arial"/>
-        </w:rPr>
-      </w:pPr>
+          <w:rFonts w:ascii="Arial" w:hAnsi="Arial" w:cs="Arial"/>
+        </w:rPr>
+        <w:t xml:space="preserve">(). </w:t>
+      </w:r>
+      <w:bookmarkStart w:id="0" w:name="_GoBack"/>
+      <w:bookmarkEnd w:id="0"/>
     </w:p>
     <w:p>
       <w:pPr>
@@ -2787,6 +2481,56 @@
       <w:rFonts w:ascii="OpenSymbol" w:eastAsia="OpenSymbol" w:hAnsi="OpenSymbol" w:cs="OpenSymbol"/>
     </w:rPr>
   </w:style>
+  <w:style w:type="paragraph" w:styleId="Titel">
+    <w:name w:val="Title"/>
+    <w:basedOn w:val="Standard"/>
+    <w:next w:val="Standard"/>
+    <w:link w:val="TitelZchn"/>
+    <w:uiPriority w:val="10"/>
+    <w:qFormat/>
+    <w:rsid w:val="001E34C7"/>
+    <w:pPr>
+      <w:contextualSpacing/>
+    </w:pPr>
+    <w:rPr>
+      <w:rFonts w:asciiTheme="majorHAnsi" w:eastAsiaTheme="majorEastAsia" w:hAnsiTheme="majorHAnsi" w:cstheme="majorBidi"/>
+      <w:spacing w:val="-10"/>
+      <w:kern w:val="28"/>
+      <w:sz w:val="56"/>
+      <w:szCs w:val="56"/>
+    </w:rPr>
+  </w:style>
+  <w:style w:type="character" w:customStyle="1" w:styleId="TitelZchn">
+    <w:name w:val="Titel Zchn"/>
+    <w:basedOn w:val="Absatz-Standardschriftart"/>
+    <w:link w:val="Titel"/>
+    <w:uiPriority w:val="10"/>
+    <w:rsid w:val="001E34C7"/>
+    <w:rPr>
+      <w:rFonts w:asciiTheme="majorHAnsi" w:eastAsiaTheme="majorEastAsia" w:hAnsiTheme="majorHAnsi" w:cstheme="majorBidi"/>
+      <w:spacing w:val="-10"/>
+      <w:kern w:val="28"/>
+      <w:sz w:val="56"/>
+      <w:szCs w:val="56"/>
+    </w:rPr>
+  </w:style>
+  <w:style w:type="character" w:styleId="Hervorhebung">
+    <w:name w:val="Emphasis"/>
+    <w:basedOn w:val="Absatz-Standardschriftart"/>
+    <w:uiPriority w:val="20"/>
+    <w:qFormat/>
+    <w:rsid w:val="001E34C7"/>
+    <w:rPr>
+      <w:i/>
+      <w:iCs/>
+    </w:rPr>
+  </w:style>
+  <w:style w:type="paragraph" w:styleId="KeinLeerraum">
+    <w:name w:val="No Spacing"/>
+    <w:uiPriority w:val="1"/>
+    <w:qFormat/>
+    <w:rsid w:val="001E34C7"/>
+  </w:style>
 </w:styles>
 </file>
 

</xml_diff>